<commit_message>
Ajout des fichiers d'anglais et d'économie
</commit_message>
<xml_diff>
--- a/B1/Q2/Anglais/Syllabus/EverydayEnglishNote.docx
+++ b/B1/Q2/Anglais/Syllabus/EverydayEnglishNote.docx
@@ -20,7 +20,6 @@
         </w:rPr>
         <w:t xml:space="preserve">Page </w:t>
       </w:r>
-      <w:proofErr w:type="gramStart"/>
       <w:r>
         <w:rPr>
           <w:b/>
@@ -39,84 +38,37 @@
         </w:rPr>
         <w:t> :</w:t>
       </w:r>
-      <w:proofErr w:type="gramEnd"/>
-    </w:p>
-    <w:p>
-      <w:r>
-        <w:t xml:space="preserve"> </w:t>
-      </w:r>
-      <w:proofErr w:type="spellStart"/>
-      <w:r>
-        <w:t>What</w:t>
-      </w:r>
-      <w:proofErr w:type="spellEnd"/>
-      <w:r>
-        <w:t xml:space="preserve"> do </w:t>
-      </w:r>
-      <w:proofErr w:type="spellStart"/>
-      <w:r>
-        <w:t>you</w:t>
-      </w:r>
-      <w:proofErr w:type="spellEnd"/>
-      <w:r>
-        <w:t xml:space="preserve"> do ? </w:t>
-      </w:r>
-    </w:p>
-    <w:p>
-      <w:pPr>
-        <w:rPr>
-          <w:lang w:val="en-US"/>
-        </w:rPr>
-      </w:pPr>
-      <w:r>
-        <w:rPr>
-          <w:lang w:val="en-US"/>
-        </w:rPr>
-        <w:t xml:space="preserve">What do you do for a </w:t>
-      </w:r>
-      <w:proofErr w:type="gramStart"/>
-      <w:r>
-        <w:rPr>
-          <w:lang w:val="en-US"/>
-        </w:rPr>
-        <w:t>living  ?</w:t>
-      </w:r>
-      <w:proofErr w:type="gramEnd"/>
-    </w:p>
-    <w:p>
-      <w:pPr>
-        <w:rPr>
-          <w:lang w:val="en-US"/>
-        </w:rPr>
-      </w:pPr>
-      <w:r>
-        <w:rPr>
-          <w:lang w:val="en-US"/>
-        </w:rPr>
-        <w:t xml:space="preserve">What’s </w:t>
-      </w:r>
-      <w:proofErr w:type="spellStart"/>
-      <w:r>
-        <w:rPr>
-          <w:lang w:val="en-US"/>
-        </w:rPr>
-        <w:t>yout</w:t>
-      </w:r>
-      <w:proofErr w:type="spellEnd"/>
-      <w:r>
-        <w:rPr>
-          <w:lang w:val="en-US"/>
-        </w:rPr>
-        <w:t xml:space="preserve"> </w:t>
-      </w:r>
-      <w:proofErr w:type="gramStart"/>
-      <w:r>
-        <w:rPr>
-          <w:lang w:val="en-US"/>
-        </w:rPr>
-        <w:t>job ?</w:t>
-      </w:r>
-      <w:proofErr w:type="gramEnd"/>
+    </w:p>
+    <w:p>
+      <w:pPr>
+        <w:rPr>
+          <w:lang w:val="en-US"/>
+        </w:rPr>
+      </w:pPr>
+      <w:r>
+        <w:rPr>
+          <w:lang w:val="en-US"/>
+        </w:rPr>
+        <w:t xml:space="preserve"> What do you do ? </w:t>
+      </w:r>
+    </w:p>
+    <w:p>
+      <w:pPr>
+        <w:rPr>
+          <w:lang w:val="en-US"/>
+        </w:rPr>
+      </w:pPr>
+      <w:r>
+        <w:rPr>
+          <w:lang w:val="en-US"/>
+        </w:rPr>
+        <w:t>What do you do for a living  ?</w:t>
+      </w:r>
+    </w:p>
+    <w:p>
+      <w:r>
+        <w:t>What’s yout job ?</w:t>
+      </w:r>
     </w:p>
     <w:p>
       <w:pPr>
@@ -132,202 +84,40 @@
           <w:bCs/>
           <w:u w:val="single"/>
         </w:rPr>
-        <w:t xml:space="preserve">=&gt; Que </w:t>
-      </w:r>
-      <w:proofErr w:type="spellStart"/>
-      <w:r>
+        <w:t>=&gt; Que fais tu dans la vie ? (pro)</w:t>
+      </w:r>
+    </w:p>
+    <w:p>
+      <w:pPr>
         <w:rPr>
           <w:b/>
           <w:bCs/>
           <w:u w:val="single"/>
         </w:rPr>
-        <w:t>fais tu</w:t>
-      </w:r>
-      <w:proofErr w:type="spellEnd"/>
-      <w:r>
-        <w:rPr>
-          <w:b/>
-          <w:bCs/>
-          <w:u w:val="single"/>
-        </w:rPr>
-        <w:t xml:space="preserve"> dans la vie ? (pro)</w:t>
-      </w:r>
-    </w:p>
-    <w:p>
-      <w:pPr>
-        <w:rPr>
-          <w:b/>
-          <w:bCs/>
-          <w:u w:val="single"/>
-        </w:rPr>
-      </w:pPr>
-    </w:p>
-    <w:p>
-      <w:r>
-        <w:rPr>
-          <w:lang w:val="en-US"/>
-        </w:rPr>
-        <w:t xml:space="preserve">What does </w:t>
-      </w:r>
-      <w:proofErr w:type="spellStart"/>
-      <w:r>
-        <w:rPr>
-          <w:lang w:val="en-US"/>
-        </w:rPr>
-        <w:t>thaht</w:t>
-      </w:r>
-      <w:proofErr w:type="spellEnd"/>
-      <w:r>
-        <w:rPr>
-          <w:lang w:val="en-US"/>
-        </w:rPr>
-        <w:t xml:space="preserve"> </w:t>
-      </w:r>
-      <w:proofErr w:type="spellStart"/>
-      <w:proofErr w:type="gramStart"/>
-      <w:r>
-        <w:rPr>
-          <w:lang w:val="en-US"/>
-        </w:rPr>
-        <w:t>insolve</w:t>
-      </w:r>
-      <w:proofErr w:type="spellEnd"/>
-      <w:r>
-        <w:rPr>
-          <w:lang w:val="en-US"/>
-        </w:rPr>
-        <w:t> ?</w:t>
-      </w:r>
-      <w:proofErr w:type="gramEnd"/>
-      <w:r>
-        <w:rPr>
-          <w:lang w:val="en-US"/>
-        </w:rPr>
-        <w:t xml:space="preserve"> </w:t>
-      </w:r>
-      <w:r>
-        <w:t xml:space="preserve">=&gt; En quoi cela consiste </w:t>
-      </w:r>
-      <w:proofErr w:type="spellStart"/>
-      <w:r>
-        <w:t>t’il</w:t>
-      </w:r>
-      <w:proofErr w:type="spellEnd"/>
-      <w:r>
-        <w:t xml:space="preserve"> ?</w:t>
+      </w:pPr>
+    </w:p>
+    <w:p>
+      <w:r>
+        <w:rPr>
+          <w:lang w:val="en-US"/>
+        </w:rPr>
+        <w:t xml:space="preserve">What does thaht insolve ? </w:t>
+      </w:r>
+      <w:r>
+        <w:t>=&gt; En quoi cela consiste t’il ?</w:t>
       </w:r>
     </w:p>
     <w:p/>
     <w:p>
-      <w:pPr>
-        <w:rPr>
-          <w:lang w:val="en-US"/>
-        </w:rPr>
-      </w:pPr>
-      <w:r>
-        <w:rPr>
-          <w:lang w:val="en-US"/>
-        </w:rPr>
-        <w:t xml:space="preserve">Advice =&gt; </w:t>
-      </w:r>
-      <w:proofErr w:type="spellStart"/>
-      <w:r>
-        <w:rPr>
-          <w:lang w:val="en-US"/>
-        </w:rPr>
-        <w:t>incomptable</w:t>
-      </w:r>
-      <w:proofErr w:type="spellEnd"/>
-      <w:r>
-        <w:rPr>
-          <w:lang w:val="en-US"/>
-        </w:rPr>
-        <w:t xml:space="preserve"> / </w:t>
-      </w:r>
-      <w:proofErr w:type="gramStart"/>
-      <w:r>
-        <w:rPr>
-          <w:lang w:val="en-US"/>
-        </w:rPr>
-        <w:t>Advices</w:t>
-      </w:r>
-      <w:proofErr w:type="gramEnd"/>
-      <w:r>
-        <w:rPr>
-          <w:lang w:val="en-US"/>
-        </w:rPr>
-        <w:t xml:space="preserve"> do not e</w:t>
-      </w:r>
-      <w:r>
-        <w:rPr>
-          <w:lang w:val="en-US"/>
-        </w:rPr>
-        <w:t xml:space="preserve">xist car il </w:t>
-      </w:r>
-      <w:proofErr w:type="spellStart"/>
-      <w:r>
-        <w:rPr>
-          <w:lang w:val="en-US"/>
-        </w:rPr>
-        <w:t>est</w:t>
-      </w:r>
-      <w:proofErr w:type="spellEnd"/>
-      <w:r>
-        <w:rPr>
-          <w:lang w:val="en-US"/>
-        </w:rPr>
-        <w:t xml:space="preserve"> </w:t>
-      </w:r>
-      <w:proofErr w:type="spellStart"/>
-      <w:r>
-        <w:rPr>
-          <w:lang w:val="en-US"/>
-        </w:rPr>
-        <w:t>indénombrable</w:t>
-      </w:r>
-      <w:proofErr w:type="spellEnd"/>
-      <w:r>
-        <w:rPr>
-          <w:lang w:val="en-US"/>
-        </w:rPr>
-        <w:t xml:space="preserve"> </w:t>
-      </w:r>
-    </w:p>
-    <w:p>
-      <w:pPr>
-        <w:rPr>
-          <w:lang w:val="en-US"/>
-        </w:rPr>
-      </w:pPr>
-    </w:p>
-    <w:p>
-      <w:pPr>
-        <w:rPr>
-          <w:lang w:val="en-US"/>
-        </w:rPr>
-      </w:pPr>
-      <w:proofErr w:type="spellStart"/>
-      <w:r>
-        <w:rPr>
-          <w:lang w:val="en-US"/>
-        </w:rPr>
-        <w:t>Gérer</w:t>
-      </w:r>
-      <w:proofErr w:type="spellEnd"/>
-      <w:r>
-        <w:rPr>
-          <w:lang w:val="en-US"/>
-        </w:rPr>
-        <w:t xml:space="preserve"> (*4</w:t>
-      </w:r>
-      <w:proofErr w:type="gramStart"/>
-      <w:r>
-        <w:rPr>
-          <w:lang w:val="en-US"/>
-        </w:rPr>
-        <w:t>) :</w:t>
-      </w:r>
-      <w:proofErr w:type="gramEnd"/>
+      <w:r>
+        <w:t xml:space="preserve">Advice =&gt; incomptable / Advices do not exist car il est indénombrable </w:t>
+      </w:r>
+    </w:p>
+    <w:p/>
+    <w:p>
+      <w:r>
+        <w:t>Gérer (*4) :</w:t>
+      </w:r>
     </w:p>
     <w:p>
       <w:pPr>
@@ -420,6 +210,285 @@
           <w:lang w:val="en-US"/>
         </w:rPr>
       </w:pPr>
+    </w:p>
+    <w:p>
+      <w:pPr>
+        <w:rPr>
+          <w:lang w:val="en-US"/>
+        </w:rPr>
+      </w:pPr>
+      <w:r>
+        <w:rPr>
+          <w:lang w:val="en-US"/>
+        </w:rPr>
+        <w:t>Page 97 B</w:t>
+      </w:r>
+    </w:p>
+    <w:p>
+      <w:pPr>
+        <w:rPr>
+          <w:lang w:val="en-US"/>
+        </w:rPr>
+      </w:pPr>
+    </w:p>
+    <w:p>
+      <w:pPr>
+        <w:rPr>
+          <w:lang w:val="en-US"/>
+        </w:rPr>
+      </w:pPr>
+      <w:r>
+        <w:rPr>
+          <w:lang w:val="en-US"/>
+        </w:rPr>
+        <w:t>Festival =&gt; festival</w:t>
+      </w:r>
+    </w:p>
+    <w:p>
+      <w:pPr>
+        <w:rPr>
+          <w:lang w:val="en-US"/>
+        </w:rPr>
+      </w:pPr>
+      <w:r>
+        <w:rPr>
+          <w:lang w:val="en-US"/>
+        </w:rPr>
+        <w:t xml:space="preserve">Annual =&gt; annuelle </w:t>
+      </w:r>
+    </w:p>
+    <w:p>
+      <w:pPr>
+        <w:rPr>
+          <w:lang w:val="en-US"/>
+        </w:rPr>
+      </w:pPr>
+      <w:r>
+        <w:rPr>
+          <w:lang w:val="en-US"/>
+        </w:rPr>
+        <w:t>Take place =&gt; to happen</w:t>
+      </w:r>
+    </w:p>
+    <w:p>
+      <w:pPr>
+        <w:rPr>
+          <w:lang w:val="en-US"/>
+        </w:rPr>
+      </w:pPr>
+      <w:r>
+        <w:rPr>
+          <w:lang w:val="en-US"/>
+        </w:rPr>
+        <w:t>Last =&gt; to last =&gt; durée</w:t>
+      </w:r>
+    </w:p>
+    <w:p>
+      <w:pPr>
+        <w:rPr>
+          <w:lang w:val="en-US"/>
+        </w:rPr>
+      </w:pPr>
+      <w:r>
+        <w:rPr>
+          <w:lang w:val="en-US"/>
+        </w:rPr>
+        <w:t>Popular =&gt; Populaire</w:t>
+      </w:r>
+    </w:p>
+    <w:p>
+      <w:pPr>
+        <w:rPr>
+          <w:lang w:val="en-US"/>
+        </w:rPr>
+      </w:pPr>
+      <w:r>
+        <w:rPr>
+          <w:lang w:val="en-US"/>
+        </w:rPr>
+        <w:t>Up to =&gt; jusqu’a (Max)</w:t>
+      </w:r>
+    </w:p>
+    <w:p>
+      <w:pPr>
+        <w:rPr>
+          <w:lang w:val="en-US"/>
+        </w:rPr>
+      </w:pPr>
+    </w:p>
+    <w:p>
+      <w:pPr>
+        <w:rPr>
+          <w:lang w:val="en-US"/>
+        </w:rPr>
+      </w:pPr>
+      <w:r>
+        <w:rPr>
+          <w:lang w:val="en-US"/>
+        </w:rPr>
+        <w:t>C</w:t>
+      </w:r>
+    </w:p>
+    <w:p>
+      <w:pPr>
+        <w:rPr>
+          <w:lang w:val="en-US"/>
+        </w:rPr>
+      </w:pPr>
+    </w:p>
+    <w:p>
+      <w:pPr>
+        <w:rPr>
+          <w:lang w:val="en-US"/>
+        </w:rPr>
+      </w:pPr>
+      <w:r>
+        <w:rPr>
+          <w:lang w:val="en-US"/>
+        </w:rPr>
+        <w:t>All over =&gt; partout</w:t>
+      </w:r>
+    </w:p>
+    <w:p>
+      <w:pPr>
+        <w:rPr>
+          <w:lang w:val="en-US"/>
+        </w:rPr>
+      </w:pPr>
+      <w:r>
+        <w:rPr>
+          <w:lang w:val="en-US"/>
+        </w:rPr>
+        <w:lastRenderedPageBreak/>
+        <w:t>Dress up =&gt; 1) s’habiller pour … ( + for)</w:t>
+      </w:r>
+    </w:p>
+    <w:p>
+      <w:pPr>
+        <w:rPr>
+          <w:lang w:val="en-US"/>
+        </w:rPr>
+      </w:pPr>
+      <w:r>
+        <w:rPr>
+          <w:lang w:val="en-US"/>
+        </w:rPr>
+        <w:tab/>
+        <w:t xml:space="preserve">        2) se déguiser</w:t>
+      </w:r>
+    </w:p>
+    <w:p>
+      <w:pPr>
+        <w:rPr>
+          <w:lang w:val="en-US"/>
+        </w:rPr>
+      </w:pPr>
+      <w:r>
+        <w:rPr>
+          <w:lang w:val="en-US"/>
+        </w:rPr>
+        <w:tab/>
+        <w:t xml:space="preserve">        2 Bis) to cosplay </w:t>
+      </w:r>
+    </w:p>
+    <w:p>
+      <w:pPr>
+        <w:rPr>
+          <w:lang w:val="en-US"/>
+        </w:rPr>
+      </w:pPr>
+    </w:p>
+    <w:p>
+      <w:pPr>
+        <w:rPr>
+          <w:lang w:val="en-US"/>
+        </w:rPr>
+      </w:pPr>
+      <w:r>
+        <w:rPr>
+          <w:lang w:val="en-US"/>
+        </w:rPr>
+        <w:t>Bring them luck =&gt; a shamerock (trefle à 3 feuilles)</w:t>
+      </w:r>
+    </w:p>
+    <w:p>
+      <w:r>
+        <w:rPr>
+          <w:lang w:val="en-US"/>
+        </w:rPr>
+        <w:tab/>
+      </w:r>
+      <w:r>
+        <w:rPr>
+          <w:lang w:val="en-US"/>
+        </w:rPr>
+        <w:tab/>
+      </w:r>
+      <w:r>
+        <w:t xml:space="preserve">     A clover (trefle a 4 feuilles)</w:t>
+      </w:r>
+    </w:p>
+    <w:p/>
+    <w:p>
+      <w:r>
+        <w:t>Custom =&gt; coutume</w:t>
+      </w:r>
+      <w:r>
+        <w:t> != customs (douane)</w:t>
+      </w:r>
+    </w:p>
+    <w:p>
+      <w:r>
+        <w:t>Customary = coutumier</w:t>
+      </w:r>
+    </w:p>
+    <w:p/>
+    <w:p/>
+    <w:p>
+      <w:r>
+        <w:t>45.3</w:t>
+      </w:r>
+    </w:p>
+    <w:p/>
+    <w:p>
+      <w:r>
+        <w:t>Festival</w:t>
+      </w:r>
+    </w:p>
+    <w:p>
+      <w:r>
+        <w:t>Lasts</w:t>
+      </w:r>
+    </w:p>
+    <w:p>
+      <w:r>
+        <w:t>Take</w:t>
+      </w:r>
+    </w:p>
+    <w:p>
+      <w:r>
+        <w:t>Celebrates</w:t>
+      </w:r>
+    </w:p>
+    <w:p>
+      <w:r>
+        <w:t xml:space="preserve">Consists </w:t>
+      </w:r>
+    </w:p>
+    <w:p>
+      <w:r>
+        <w:t xml:space="preserve">Spectacular </w:t>
+      </w:r>
+    </w:p>
+    <w:p>
+      <w:r>
+        <w:t xml:space="preserve">Gather </w:t>
+      </w:r>
+    </w:p>
+    <w:p>
+      <w:r>
+        <w:t xml:space="preserve">Fireworks </w:t>
+      </w:r>
     </w:p>
     <w:sectPr>
       <w:pgSz w:w="11906" w:h="16838"/>

</xml_diff>